<commit_message>
include echo=true in embed shortcode
</commit_message>
<xml_diff>
--- a/mulang-embed.docx
+++ b/mulang-embed.docx
@@ -336,6 +336,185 @@
     </w:p>
     <w:p>
       <w:pPr>
+        <w:pStyle w:val="SourceCode"/>
+      </w:pPr>
+      <w:r>
+        <w:rPr>
+          <w:rStyle w:val="CommentTok"/>
+        </w:rPr>
+        <w:t xml:space="preserve"># install.packages("GGally")</w:t>
+      </w:r>
+      <w:r>
+        <w:br/>
+      </w:r>
+      <w:r>
+        <w:rPr>
+          <w:rStyle w:val="FunctionTok"/>
+        </w:rPr>
+        <w:t xml:space="preserve">library</w:t>
+      </w:r>
+      <w:r>
+        <w:rPr>
+          <w:rStyle w:val="NormalTok"/>
+        </w:rPr>
+        <w:t xml:space="preserve">(GGally)</w:t>
+      </w:r>
+      <w:r>
+        <w:br/>
+      </w:r>
+      <w:r>
+        <w:br/>
+      </w:r>
+      <w:r>
+        <w:rPr>
+          <w:rStyle w:val="FunctionTok"/>
+        </w:rPr>
+        <w:t xml:space="preserve">ggpairs</w:t>
+      </w:r>
+      <w:r>
+        <w:rPr>
+          <w:rStyle w:val="NormalTok"/>
+        </w:rPr>
+        <w:t xml:space="preserve">(iris,                 </w:t>
+      </w:r>
+      <w:r>
+        <w:rPr>
+          <w:rStyle w:val="CommentTok"/>
+        </w:rPr>
+        <w:t xml:space="preserve"># Data frame</w:t>
+      </w:r>
+      <w:r>
+        <w:br/>
+      </w:r>
+      <w:r>
+        <w:rPr>
+          <w:rStyle w:val="NormalTok"/>
+        </w:rPr>
+        <w:t xml:space="preserve">        </w:t>
+      </w:r>
+      <w:r>
+        <w:rPr>
+          <w:rStyle w:val="AttributeTok"/>
+        </w:rPr>
+        <w:t xml:space="preserve">columns =</w:t>
+      </w:r>
+      <w:r>
+        <w:rPr>
+          <w:rStyle w:val="NormalTok"/>
+        </w:rPr>
+        <w:t xml:space="preserve"> </w:t>
+      </w:r>
+      <w:r>
+        <w:rPr>
+          <w:rStyle w:val="DecValTok"/>
+        </w:rPr>
+        <w:t xml:space="preserve">1</w:t>
+      </w:r>
+      <w:r>
+        <w:rPr>
+          <w:rStyle w:val="SpecialCharTok"/>
+        </w:rPr>
+        <w:t xml:space="preserve">:</w:t>
+      </w:r>
+      <w:r>
+        <w:rPr>
+          <w:rStyle w:val="DecValTok"/>
+        </w:rPr>
+        <w:t xml:space="preserve">4</w:t>
+      </w:r>
+      <w:r>
+        <w:rPr>
+          <w:rStyle w:val="NormalTok"/>
+        </w:rPr>
+        <w:t xml:space="preserve">,        </w:t>
+      </w:r>
+      <w:r>
+        <w:rPr>
+          <w:rStyle w:val="CommentTok"/>
+        </w:rPr>
+        <w:t xml:space="preserve"># Columns</w:t>
+      </w:r>
+      <w:r>
+        <w:br/>
+      </w:r>
+      <w:r>
+        <w:rPr>
+          <w:rStyle w:val="NormalTok"/>
+        </w:rPr>
+        <w:t xml:space="preserve">        </w:t>
+      </w:r>
+      <w:r>
+        <w:rPr>
+          <w:rStyle w:val="FunctionTok"/>
+        </w:rPr>
+        <w:t xml:space="preserve">aes</w:t>
+      </w:r>
+      <w:r>
+        <w:rPr>
+          <w:rStyle w:val="NormalTok"/>
+        </w:rPr>
+        <w:t xml:space="preserve">(</w:t>
+      </w:r>
+      <w:r>
+        <w:rPr>
+          <w:rStyle w:val="AttributeTok"/>
+        </w:rPr>
+        <w:t xml:space="preserve">color =</w:t>
+      </w:r>
+      <w:r>
+        <w:rPr>
+          <w:rStyle w:val="NormalTok"/>
+        </w:rPr>
+        <w:t xml:space="preserve"> Species,  </w:t>
+      </w:r>
+      <w:r>
+        <w:rPr>
+          <w:rStyle w:val="CommentTok"/>
+        </w:rPr>
+        <w:t xml:space="preserve"># Color by group (cat. variable)</w:t>
+      </w:r>
+      <w:r>
+        <w:br/>
+      </w:r>
+      <w:r>
+        <w:rPr>
+          <w:rStyle w:val="NormalTok"/>
+        </w:rPr>
+        <w:t xml:space="preserve">            </w:t>
+      </w:r>
+      <w:r>
+        <w:rPr>
+          <w:rStyle w:val="AttributeTok"/>
+        </w:rPr>
+        <w:t xml:space="preserve">alpha =</w:t>
+      </w:r>
+      <w:r>
+        <w:rPr>
+          <w:rStyle w:val="NormalTok"/>
+        </w:rPr>
+        <w:t xml:space="preserve"> </w:t>
+      </w:r>
+      <w:r>
+        <w:rPr>
+          <w:rStyle w:val="FloatTok"/>
+        </w:rPr>
+        <w:t xml:space="preserve">0.5</w:t>
+      </w:r>
+      <w:r>
+        <w:rPr>
+          <w:rStyle w:val="NormalTok"/>
+        </w:rPr>
+        <w:t xml:space="preserve">))     </w:t>
+      </w:r>
+      <w:r>
+        <w:rPr>
+          <w:rStyle w:val="CommentTok"/>
+        </w:rPr>
+        <w:t xml:space="preserve"># Transparency </w:t>
+      </w:r>
+    </w:p>
+    <w:p>
+      <w:pPr>
         <w:pStyle w:val="FirstParagraph"/>
       </w:pPr>
       <w:r>
@@ -391,7 +570,123 @@
     </w:p>
     <w:p>
       <w:pPr>
-        <w:pStyle w:val="BodyText"/>
+        <w:pStyle w:val="SourceCode"/>
+      </w:pPr>
+      <w:r>
+        <w:rPr>
+          <w:rStyle w:val="ImportTok"/>
+        </w:rPr>
+        <w:t xml:space="preserve">import</w:t>
+      </w:r>
+      <w:r>
+        <w:rPr>
+          <w:rStyle w:val="NormalTok"/>
+        </w:rPr>
+        <w:t xml:space="preserve"> seaborn </w:t>
+      </w:r>
+      <w:r>
+        <w:rPr>
+          <w:rStyle w:val="ImportTok"/>
+        </w:rPr>
+        <w:t xml:space="preserve">as</w:t>
+      </w:r>
+      <w:r>
+        <w:rPr>
+          <w:rStyle w:val="NormalTok"/>
+        </w:rPr>
+        <w:t xml:space="preserve"> sns</w:t>
+      </w:r>
+      <w:r>
+        <w:br/>
+      </w:r>
+      <w:r>
+        <w:rPr>
+          <w:rStyle w:val="ImportTok"/>
+        </w:rPr>
+        <w:t xml:space="preserve">import</w:t>
+      </w:r>
+      <w:r>
+        <w:rPr>
+          <w:rStyle w:val="NormalTok"/>
+        </w:rPr>
+        <w:t xml:space="preserve"> matplotlib.pyplot </w:t>
+      </w:r>
+      <w:r>
+        <w:rPr>
+          <w:rStyle w:val="ImportTok"/>
+        </w:rPr>
+        <w:t xml:space="preserve">as</w:t>
+      </w:r>
+      <w:r>
+        <w:rPr>
+          <w:rStyle w:val="NormalTok"/>
+        </w:rPr>
+        <w:t xml:space="preserve"> plt</w:t>
+      </w:r>
+      <w:r>
+        <w:br/>
+      </w:r>
+      <w:r>
+        <w:rPr>
+          <w:rStyle w:val="NormalTok"/>
+        </w:rPr>
+        <w:t xml:space="preserve">iris </w:t>
+      </w:r>
+      <w:r>
+        <w:rPr>
+          <w:rStyle w:val="OperatorTok"/>
+        </w:rPr>
+        <w:t xml:space="preserve">=</w:t>
+      </w:r>
+      <w:r>
+        <w:rPr>
+          <w:rStyle w:val="NormalTok"/>
+        </w:rPr>
+        <w:t xml:space="preserve"> sns.load_dataset(</w:t>
+      </w:r>
+      <w:r>
+        <w:rPr>
+          <w:rStyle w:val="StringTok"/>
+        </w:rPr>
+        <w:t xml:space="preserve">"iris"</w:t>
+      </w:r>
+      <w:r>
+        <w:rPr>
+          <w:rStyle w:val="NormalTok"/>
+        </w:rPr>
+        <w:t xml:space="preserve">)</w:t>
+      </w:r>
+      <w:r>
+        <w:br/>
+      </w:r>
+      <w:r>
+        <w:rPr>
+          <w:rStyle w:val="NormalTok"/>
+        </w:rPr>
+        <w:t xml:space="preserve">sns.pairplot(iris, hue</w:t>
+      </w:r>
+      <w:r>
+        <w:rPr>
+          <w:rStyle w:val="OperatorTok"/>
+        </w:rPr>
+        <w:t xml:space="preserve">=</w:t>
+      </w:r>
+      <w:r>
+        <w:rPr>
+          <w:rStyle w:val="StringTok"/>
+        </w:rPr>
+        <w:t xml:space="preserve">"species"</w:t>
+      </w:r>
+      <w:r>
+        <w:rPr>
+          <w:rStyle w:val="NormalTok"/>
+        </w:rPr>
+        <w:t xml:space="preserve">)</w:t>
+      </w:r>
+    </w:p>
+    <w:p>
+      <w:pPr>
+        <w:pStyle w:val="FirstParagraph"/>
       </w:pPr>
       <w:r>
         <w:drawing>

</xml_diff>